<commit_message>
updating objects, figures, tables
</commit_message>
<xml_diff>
--- a/tables/study2/mod_table_paper.docx
+++ b/tables/study2/mod_table_paper.docx
@@ -18,7 +18,7 @@
       </w:tblPr>
       <w:tblGrid>
         <w:gridCol w:w="1548"/>
-        <w:gridCol w:w="1964"/>
+        <w:gridCol w:w="2564"/>
         <w:gridCol w:w="1328"/>
         <w:gridCol w:w="839"/>
         <w:gridCol w:w="1266"/>
@@ -4332,7 +4332,20 @@
                 <w:szCs w:val="16"/>
                 <w:color w:val="000000"/>
               </w:rPr>
-              <w:t xml:space="preserve">blue</w:t>
+              <w:t xml:space="preserve">cue</w:t>
+            </w:r>
+            <w:r>
+              <w:rPr>
+                <w:rFonts w:ascii="Arial" w:hAnsi="Arial" w:eastAsia="Arial" w:cs="Arial"/>
+                <w:i w:val="false"/>
+                <w:b w:val="false"/>
+                <w:u w:val="none"/>
+                <w:vertAlign w:val="subscript"/>
+                <w:sz w:val="16"/>
+                <w:szCs w:val="16"/>
+                <w:color w:val="000000"/>
+              </w:rPr>
+              <w:t xml:space="preserve">neg</w:t>
             </w:r>
             <w:r>
               <w:rPr>
@@ -4380,7 +4393,20 @@
                 <w:szCs w:val="16"/>
                 <w:color w:val="000000"/>
               </w:rPr>
-              <w:t xml:space="preserve">red</w:t>
+              <w:t xml:space="preserve">cue</w:t>
+            </w:r>
+            <w:r>
+              <w:rPr>
+                <w:rFonts w:ascii="Arial" w:hAnsi="Arial" w:eastAsia="Arial" w:cs="Arial"/>
+                <w:i w:val="false"/>
+                <w:b w:val="false"/>
+                <w:u w:val="none"/>
+                <w:vertAlign w:val="subscript"/>
+                <w:sz w:val="16"/>
+                <w:szCs w:val="16"/>
+                <w:color w:val="000000"/>
+              </w:rPr>
+              <w:t xml:space="preserve">neu</w:t>
             </w:r>
           </w:p>
         </w:tc>
@@ -4795,7 +4821,7 @@
                 <w:szCs w:val="16"/>
                 <w:color w:val="000000"/>
               </w:rPr>
-              <w:t xml:space="preserve">color</w:t>
+              <w:t xml:space="preserve">cue</w:t>
             </w:r>
             <w:r>
               <w:rPr>
@@ -5673,31 +5699,7 @@
                 <w:szCs w:val="16"/>
                 <w:color w:val="000000"/>
               </w:rPr>
-              <w:t xml:space="preserve">S1</w:t>
-            </w:r>
-            <w:r>
-              <w:rPr>
-                <w:rFonts w:ascii="Arial" w:hAnsi="Arial" w:eastAsia="Arial" w:cs="Arial"/>
-                <w:i w:val="false"/>
-                <w:b w:val="false"/>
-                <w:u w:val="none"/>
-                <w:sz w:val="16"/>
-                <w:szCs w:val="16"/>
-                <w:color w:val="000000"/>
-              </w:rPr>
-              <w:t xml:space="preserve"> </w:t>
-            </w:r>
-            <w:r>
-              <w:rPr>
-                <w:rFonts w:ascii="Arial" w:hAnsi="Arial" w:eastAsia="Arial" w:cs="Arial"/>
-                <w:i w:val="false"/>
-                <w:b w:val="false"/>
-                <w:u w:val="none"/>
-                <w:sz w:val="16"/>
-                <w:szCs w:val="16"/>
-                <w:color w:val="000000"/>
-              </w:rPr>
-              <w:t xml:space="preserve">color</w:t>
+              <w:t xml:space="preserve">cue</w:t>
             </w:r>
           </w:p>
         </w:tc>

</xml_diff>